<commit_message>
Implement the prefetch queue.
</commit_message>
<xml_diff>
--- a/docs/VRESpec.docx
+++ b/docs/VRESpec.docx
@@ -30,49 +30,7 @@
         <w:rPr>
           <w:rFonts w:ascii="Arial" w:hAnsi="Arial" w:cs="Arial"/>
         </w:rPr>
-        <w:t xml:space="preserve">, primarily focusing on emulating IBM PC-compatible computers made between 1981 and the advent of x86-64 in 2003. It intends to go for a high level of accuracy between game-oriented emulators like </w:t>
-      </w:r>
-      <w:proofErr w:type="spellStart"/>
-      <w:r>
-        <w:rPr>
-          <w:rFonts w:ascii="Arial" w:hAnsi="Arial" w:cs="Arial"/>
-        </w:rPr>
-        <w:t>PCem</w:t>
-      </w:r>
-      <w:proofErr w:type="spellEnd"/>
-      <w:r>
-        <w:rPr>
-          <w:rFonts w:ascii="Arial" w:hAnsi="Arial" w:cs="Arial"/>
-        </w:rPr>
-        <w:t xml:space="preserve"> and 86Box and extremely high accuracy emulators like </w:t>
-      </w:r>
-      <w:proofErr w:type="spellStart"/>
-      <w:r>
-        <w:rPr>
-          <w:rFonts w:ascii="Arial" w:hAnsi="Arial" w:cs="Arial"/>
-        </w:rPr>
-        <w:t>reenigne’s</w:t>
-      </w:r>
-      <w:proofErr w:type="spellEnd"/>
-      <w:r>
-        <w:rPr>
-          <w:rFonts w:ascii="Arial" w:hAnsi="Arial" w:cs="Arial"/>
-        </w:rPr>
-        <w:t xml:space="preserve"> XTCE and </w:t>
-      </w:r>
-      <w:proofErr w:type="spellStart"/>
-      <w:r>
-        <w:rPr>
-          <w:rFonts w:ascii="Arial" w:hAnsi="Arial" w:cs="Arial"/>
-        </w:rPr>
-        <w:t>MartyPC</w:t>
-      </w:r>
-      <w:proofErr w:type="spellEnd"/>
-      <w:r>
-        <w:rPr>
-          <w:rFonts w:ascii="Arial" w:hAnsi="Arial" w:cs="Arial"/>
-        </w:rPr>
-        <w:t>; it should be able to emulate both a range of CPUs</w:t>
+        <w:t>, primarily focusing on emulating IBM PC-compatible computers made between 1981 and the advent of x86-64 in 2003. It intends to go for a high level of accuracy between game-oriented emulators like PCem and 86Box and extremely high accuracy emulators like reenigne’s XTCE and MartyPC; it should be able to emulate both a range of CPUs</w:t>
       </w:r>
       <w:r>
         <w:rPr>
@@ -248,21 +206,7 @@
         <w:rPr>
           <w:rFonts w:ascii="Arial" w:hAnsi="Arial" w:cs="Arial"/>
         </w:rPr>
-        <w:t xml:space="preserve">This feature may be implemented in a 1.1, </w:t>
-      </w:r>
-      <w:proofErr w:type="gramStart"/>
-      <w:r>
-        <w:rPr>
-          <w:rFonts w:ascii="Arial" w:hAnsi="Arial" w:cs="Arial"/>
-        </w:rPr>
-        <w:t>1.5,or</w:t>
-      </w:r>
-      <w:proofErr w:type="gramEnd"/>
-      <w:r>
-        <w:rPr>
-          <w:rFonts w:ascii="Arial" w:hAnsi="Arial" w:cs="Arial"/>
-        </w:rPr>
-        <w:t xml:space="preserve"> 2.0 release but would not be planned for a 1.0</w:t>
+        <w:t>This feature may be implemented in a 1.1, 1.5,or 2.0 release but would not be planned for a 1.0</w:t>
       </w:r>
       <w:r>
         <w:rPr>
@@ -342,6 +286,58 @@
           <w:szCs w:val="28"/>
         </w:rPr>
         <w:t>s</w:t>
+      </w:r>
+    </w:p>
+    <w:p>
+      <w:pPr>
+        <w:rPr>
+          <w:rFonts w:ascii="Arial" w:hAnsi="Arial" w:cs="Arial"/>
+          <w:b/>
+          <w:bCs/>
+          <w:sz w:val="24"/>
+          <w:szCs w:val="24"/>
+        </w:rPr>
+      </w:pPr>
+      <w:r>
+        <w:rPr>
+          <w:rFonts w:ascii="Arial" w:hAnsi="Arial" w:cs="Arial"/>
+          <w:b/>
+          <w:bCs/>
+          <w:sz w:val="24"/>
+          <w:szCs w:val="24"/>
+        </w:rPr>
+        <w:t>3.1</w:t>
+      </w:r>
+      <w:r>
+        <w:rPr>
+          <w:rFonts w:ascii="Arial" w:hAnsi="Arial" w:cs="Arial"/>
+          <w:b/>
+          <w:bCs/>
+          <w:sz w:val="24"/>
+          <w:szCs w:val="24"/>
+        </w:rPr>
+        <w:t>: Engine Systems</w:t>
+      </w:r>
+    </w:p>
+    <w:p>
+      <w:pPr>
+        <w:rPr>
+          <w:rFonts w:ascii="Arial" w:hAnsi="Arial" w:cs="Arial"/>
+          <w:b/>
+          <w:bCs/>
+          <w:sz w:val="24"/>
+          <w:szCs w:val="24"/>
+        </w:rPr>
+      </w:pPr>
+      <w:r>
+        <w:rPr>
+          <w:rFonts w:ascii="Arial" w:hAnsi="Arial" w:cs="Arial"/>
+          <w:b/>
+          <w:bCs/>
+          <w:sz w:val="24"/>
+          <w:szCs w:val="24"/>
+        </w:rPr>
+        <w:t>3.2: Emulation Systems</w:t>
       </w:r>
     </w:p>
     <w:p>
@@ -485,6 +481,7 @@
                 <w:b/>
                 <w:bCs/>
               </w:rPr>
+              <w:lastRenderedPageBreak/>
               <w:t>CPU Model</w:t>
             </w:r>
           </w:p>
@@ -571,7 +568,6 @@
               <w:rPr>
                 <w:rFonts w:ascii="Arial" w:hAnsi="Arial" w:cs="Arial"/>
               </w:rPr>
-              <w:lastRenderedPageBreak/>
               <w:t>808</w:t>
             </w:r>
             <w:r>
@@ -746,21 +742,7 @@
               <w:rPr>
                 <w:rFonts w:ascii="Arial" w:hAnsi="Arial" w:cs="Arial"/>
               </w:rPr>
-              <w:t xml:space="preserve">186 </w:t>
-            </w:r>
-            <w:proofErr w:type="gramStart"/>
-            <w:r>
-              <w:rPr>
-                <w:rFonts w:ascii="Arial" w:hAnsi="Arial" w:cs="Arial"/>
-              </w:rPr>
-              <w:t>clone</w:t>
-            </w:r>
-            <w:proofErr w:type="gramEnd"/>
-            <w:r>
-              <w:rPr>
-                <w:rFonts w:ascii="Arial" w:hAnsi="Arial" w:cs="Arial"/>
-              </w:rPr>
-              <w:t>; Faster than 8088</w:t>
+              <w:t>186 clone; Faster than 8088</w:t>
             </w:r>
           </w:p>
         </w:tc>
@@ -838,21 +820,7 @@
               <w:rPr>
                 <w:rFonts w:ascii="Arial" w:hAnsi="Arial" w:cs="Arial"/>
               </w:rPr>
-              <w:t xml:space="preserve">186 </w:t>
-            </w:r>
-            <w:proofErr w:type="gramStart"/>
-            <w:r>
-              <w:rPr>
-                <w:rFonts w:ascii="Arial" w:hAnsi="Arial" w:cs="Arial"/>
-              </w:rPr>
-              <w:t>clone ;</w:t>
-            </w:r>
-            <w:proofErr w:type="gramEnd"/>
-            <w:r>
-              <w:rPr>
-                <w:rFonts w:ascii="Arial" w:hAnsi="Arial" w:cs="Arial"/>
-              </w:rPr>
-              <w:t xml:space="preserve"> faster than 8086</w:t>
+              <w:t>186 clone ; faster than 8086</w:t>
             </w:r>
           </w:p>
         </w:tc>
@@ -2198,14 +2166,12 @@
                 <w:rFonts w:ascii="Arial" w:hAnsi="Arial" w:cs="Arial"/>
               </w:rPr>
             </w:pPr>
-            <w:proofErr w:type="spellStart"/>
             <w:r>
               <w:rPr>
                 <w:rFonts w:ascii="Arial" w:hAnsi="Arial" w:cs="Arial"/>
               </w:rPr>
               <w:t>NetBurst</w:t>
             </w:r>
-            <w:proofErr w:type="spellEnd"/>
           </w:p>
         </w:tc>
         <w:tc>
@@ -2314,33 +2280,11 @@
                 <w:rFonts w:ascii="Arial" w:hAnsi="Arial" w:cs="Arial"/>
               </w:rPr>
             </w:pPr>
-            <w:proofErr w:type="spellStart"/>
-            <w:r>
-              <w:rPr>
-                <w:rFonts w:ascii="Arial" w:hAnsi="Arial" w:cs="Arial"/>
-              </w:rPr>
-              <w:t>Ayy</w:t>
-            </w:r>
-            <w:proofErr w:type="spellEnd"/>
-            <w:r>
-              <w:rPr>
-                <w:rFonts w:ascii="Arial" w:hAnsi="Arial" w:cs="Arial"/>
-              </w:rPr>
-              <w:t xml:space="preserve">-MD Duron </w:t>
-            </w:r>
-            <w:proofErr w:type="spellStart"/>
-            <w:r>
-              <w:rPr>
-                <w:rFonts w:ascii="Arial" w:hAnsi="Arial" w:cs="Arial"/>
-              </w:rPr>
-              <w:t>SpeetFire</w:t>
-            </w:r>
-            <w:proofErr w:type="spellEnd"/>
-            <w:r>
-              <w:rPr>
-                <w:rFonts w:ascii="Arial" w:hAnsi="Arial" w:cs="Arial"/>
-              </w:rPr>
-              <w:t>™</w:t>
+            <w:r>
+              <w:rPr>
+                <w:rFonts w:ascii="Arial" w:hAnsi="Arial" w:cs="Arial"/>
+              </w:rPr>
+              <w:t>Ayy-MD Duron SpeetFire™</w:t>
             </w:r>
           </w:p>
         </w:tc>
@@ -3326,21 +3270,7 @@
                 <w:rFonts w:ascii="Arial" w:hAnsi="Arial" w:cs="Arial"/>
               </w:rPr>
               <w:lastRenderedPageBreak/>
-              <w:t xml:space="preserve">Cyrix </w:t>
-            </w:r>
-            <w:proofErr w:type="spellStart"/>
-            <w:r>
-              <w:rPr>
-                <w:rFonts w:ascii="Arial" w:hAnsi="Arial" w:cs="Arial"/>
-              </w:rPr>
-              <w:t>FasMath</w:t>
-            </w:r>
-            <w:proofErr w:type="spellEnd"/>
-            <w:r>
-              <w:rPr>
-                <w:rFonts w:ascii="Arial" w:hAnsi="Arial" w:cs="Arial"/>
-              </w:rPr>
-              <w:t xml:space="preserve"> 82S87/83S87/83D87</w:t>
+              <w:t>Cyrix FasMath 82S87/83S87/83D87</w:t>
             </w:r>
           </w:p>
         </w:tc>
@@ -3406,21 +3336,7 @@
               <w:rPr>
                 <w:rFonts w:ascii="Arial" w:hAnsi="Arial" w:cs="Arial"/>
               </w:rPr>
-              <w:t xml:space="preserve">C&amp;T </w:t>
-            </w:r>
-            <w:proofErr w:type="spellStart"/>
-            <w:r>
-              <w:rPr>
-                <w:rFonts w:ascii="Arial" w:hAnsi="Arial" w:cs="Arial"/>
-              </w:rPr>
-              <w:t>Supermath</w:t>
-            </w:r>
-            <w:proofErr w:type="spellEnd"/>
-            <w:r>
-              <w:rPr>
-                <w:rFonts w:ascii="Arial" w:hAnsi="Arial" w:cs="Arial"/>
-              </w:rPr>
-              <w:t xml:space="preserve"> J38700</w:t>
+              <w:t>C&amp;T Supermath J38700</w:t>
             </w:r>
           </w:p>
         </w:tc>
@@ -5087,16 +5003,8 @@
               <w:rPr>
                 <w:rFonts w:ascii="Arial" w:hAnsi="Arial" w:cs="Arial"/>
               </w:rPr>
-              <w:t xml:space="preserve">Plantronics </w:t>
-            </w:r>
-            <w:proofErr w:type="spellStart"/>
-            <w:r>
-              <w:rPr>
-                <w:rFonts w:ascii="Arial" w:hAnsi="Arial" w:cs="Arial"/>
-              </w:rPr>
-              <w:t>Colorplus</w:t>
-            </w:r>
-            <w:proofErr w:type="spellEnd"/>
+              <w:t>Plantronics Colorplus</w:t>
+            </w:r>
           </w:p>
         </w:tc>
         <w:tc>
@@ -5165,16 +5073,8 @@
               <w:rPr>
                 <w:rFonts w:ascii="Arial" w:hAnsi="Arial" w:cs="Arial"/>
               </w:rPr>
-              <w:t>Tandy/</w:t>
-            </w:r>
-            <w:proofErr w:type="spellStart"/>
-            <w:r>
-              <w:rPr>
-                <w:rFonts w:ascii="Arial" w:hAnsi="Arial" w:cs="Arial"/>
-              </w:rPr>
-              <w:t>PCjr</w:t>
-            </w:r>
-            <w:proofErr w:type="spellEnd"/>
+              <w:t>Tandy/PCjr</w:t>
+            </w:r>
           </w:p>
         </w:tc>
         <w:tc>
@@ -5383,16 +5283,8 @@
               <w:rPr>
                 <w:rFonts w:ascii="Arial" w:hAnsi="Arial" w:cs="Arial"/>
               </w:rPr>
-              <w:t xml:space="preserve">Hercules </w:t>
-            </w:r>
-            <w:proofErr w:type="spellStart"/>
-            <w:r>
-              <w:rPr>
-                <w:rFonts w:ascii="Arial" w:hAnsi="Arial" w:cs="Arial"/>
-              </w:rPr>
-              <w:t>InColor</w:t>
-            </w:r>
-            <w:proofErr w:type="spellEnd"/>
+              <w:t>Hercules InColor</w:t>
+            </w:r>
           </w:p>
         </w:tc>
         <w:tc>
@@ -6718,19 +6610,11 @@
                 <w:rFonts w:ascii="Arial" w:hAnsi="Arial" w:cs="Arial"/>
               </w:rPr>
             </w:pPr>
-            <w:proofErr w:type="spellStart"/>
-            <w:r>
-              <w:rPr>
-                <w:rFonts w:ascii="Arial" w:hAnsi="Arial" w:cs="Arial"/>
-              </w:rPr>
-              <w:t>Weitek</w:t>
-            </w:r>
-            <w:proofErr w:type="spellEnd"/>
-            <w:r>
-              <w:rPr>
-                <w:rFonts w:ascii="Arial" w:hAnsi="Arial" w:cs="Arial"/>
-              </w:rPr>
-              <w:t xml:space="preserve"> Power 9x00</w:t>
+            <w:r>
+              <w:rPr>
+                <w:rFonts w:ascii="Arial" w:hAnsi="Arial" w:cs="Arial"/>
+              </w:rPr>
+              <w:t>Weitek Power 9x00</w:t>
             </w:r>
           </w:p>
         </w:tc>
@@ -6866,14 +6750,12 @@
                 <w:rFonts w:ascii="Arial" w:hAnsi="Arial" w:cs="Arial"/>
               </w:rPr>
             </w:pPr>
-            <w:proofErr w:type="spellStart"/>
             <w:r>
               <w:rPr>
                 <w:rFonts w:ascii="Arial" w:hAnsi="Arial" w:cs="Arial"/>
               </w:rPr>
               <w:t>IrisVision</w:t>
             </w:r>
-            <w:proofErr w:type="spellEnd"/>
           </w:p>
         </w:tc>
         <w:tc>
@@ -7305,16 +7187,8 @@
               <w:rPr>
                 <w:rFonts w:ascii="Arial" w:hAnsi="Arial" w:cs="Arial"/>
               </w:rPr>
-              <w:t xml:space="preserve">Matrox </w:t>
-            </w:r>
-            <w:proofErr w:type="spellStart"/>
-            <w:r>
-              <w:rPr>
-                <w:rFonts w:ascii="Arial" w:hAnsi="Arial" w:cs="Arial"/>
-              </w:rPr>
-              <w:t>Parhelia</w:t>
-            </w:r>
-            <w:proofErr w:type="spellEnd"/>
+              <w:t>Matrox Parhelia</w:t>
+            </w:r>
           </w:p>
         </w:tc>
         <w:tc>
@@ -7383,16 +7257,8 @@
               <w:rPr>
                 <w:rFonts w:ascii="Arial" w:hAnsi="Arial" w:cs="Arial"/>
               </w:rPr>
-              <w:t xml:space="preserve">Chromatic </w:t>
-            </w:r>
-            <w:proofErr w:type="spellStart"/>
-            <w:r>
-              <w:rPr>
-                <w:rFonts w:ascii="Arial" w:hAnsi="Arial" w:cs="Arial"/>
-              </w:rPr>
-              <w:t>Mpact</w:t>
-            </w:r>
-            <w:proofErr w:type="spellEnd"/>
+              <w:t>Chromatic Mpact</w:t>
+            </w:r>
           </w:p>
         </w:tc>
         <w:tc>

</xml_diff>